<commit_message>
Update FormatTableDateTime command documentation.
</commit_message>
<xml_diff>
--- a/doc/UserManual/Word/60_Command_FormatTableDateTime.docx
+++ b/doc/UserManual/Word/60_Command_FormatTableDateTime.docx
@@ -55,16 +55,16 @@
         <w:t xml:space="preserve">Version </w:t>
       </w:r>
       <w:r>
-        <w:t>10</w:t>
+        <w:t>1</w:t>
+      </w:r>
+      <w:r>
+        <w:t>1</w:t>
       </w:r>
       <w:r>
         <w:t>.</w:t>
       </w:r>
       <w:r>
-        <w:t>2</w:t>
-      </w:r>
-      <w:r>
-        <w:t>9</w:t>
+        <w:t>03</w:t>
       </w:r>
       <w:r>
         <w:t>.0</w:t>
@@ -79,7 +79,7 @@
         <w:t>1</w:t>
       </w:r>
       <w:r>
-        <w:t>4</w:t>
+        <w:t>5</w:t>
       </w:r>
       <w:r>
         <w:t>-</w:t>
@@ -91,10 +91,8 @@
         <w:t>-</w:t>
       </w:r>
       <w:r>
-        <w:t>05</w:t>
-      </w:r>
-      <w:bookmarkStart w:id="0" w:name="_GoBack"/>
-      <w:bookmarkEnd w:id="0"/>
+        <w:t>20</w:t>
+      </w:r>
     </w:p>
     <w:p>
       <w:pPr>
@@ -372,9 +370,9 @@
         </w:rPr>
         <w:drawing>
           <wp:inline distT="0" distB="0" distL="0" distR="0">
-            <wp:extent cx="5943600" cy="2804160"/>
+            <wp:extent cx="5943600" cy="2514600"/>
             <wp:effectExtent l="0" t="0" r="0" b="0"/>
-            <wp:docPr id="1" name="Picture 1"/>
+            <wp:docPr id="2" name="Picture 2"/>
             <wp:cNvGraphicFramePr>
               <a:graphicFrameLocks xmlns:a="http://schemas.openxmlformats.org/drawingml/2006/main" noChangeAspect="1"/>
             </wp:cNvGraphicFramePr>
@@ -382,7 +380,7 @@
               <a:graphicData uri="http://schemas.openxmlformats.org/drawingml/2006/picture">
                 <pic:pic xmlns:pic="http://schemas.openxmlformats.org/drawingml/2006/picture">
                   <pic:nvPicPr>
-                    <pic:cNvPr id="1" name="command_FormatTableDateTime.png"/>
+                    <pic:cNvPr id="2" name="command_FormatTableDateTime.png"/>
                     <pic:cNvPicPr/>
                   </pic:nvPicPr>
                   <pic:blipFill>
@@ -400,7 +398,7 @@
                   <pic:spPr>
                     <a:xfrm>
                       <a:off x="0" y="0"/>
-                      <a:ext cx="5943600" cy="2804160"/>
+                      <a:ext cx="5943600" cy="2514600"/>
                     </a:xfrm>
                     <a:prstGeom prst="rect">
                       <a:avLst/>
@@ -460,7 +458,7 @@
           <w:numId w:val="0"/>
         </w:numPr>
       </w:pPr>
-      <w:bookmarkStart w:id="1" w:name="replaceValue"/>
+      <w:bookmarkStart w:id="0" w:name="replaceValue"/>
     </w:p>
     <w:p>
       <w:r>
@@ -685,6 +683,11 @@
             <w:r>
               <w:t>.</w:t>
             </w:r>
+            <w:r>
+              <w:t xml:space="preserve">  The column can contain date/time objects or strings that can be parsed into date/time objects.</w:t>
+            </w:r>
+            <w:bookmarkStart w:id="1" w:name="_GoBack"/>
+            <w:bookmarkEnd w:id="1"/>
           </w:p>
         </w:tc>
         <w:tc>
@@ -1186,7 +1189,7 @@
           </w:p>
         </w:tc>
       </w:tr>
-      <w:bookmarkEnd w:id="1"/>
+      <w:bookmarkEnd w:id="0"/>
     </w:tbl>
     <w:p>
       <w:pPr>
@@ -2379,14 +2382,7 @@
     </w:r>
     <w:r>
       <w:tab/>
-    </w:r>
-    <w:proofErr w:type="spellStart"/>
-    <w:r>
-      <w:t>TSTool</w:t>
-    </w:r>
-    <w:proofErr w:type="spellEnd"/>
-    <w:r>
-      <w:t xml:space="preserve"> Documentation</w:t>
+      <w:t>TSTool Documentation</w:t>
     </w:r>
   </w:p>
 </w:hdr>
@@ -2398,13 +2394,8 @@
     <w:pPr>
       <w:pStyle w:val="RTiSWDocHeader"/>
     </w:pPr>
-    <w:proofErr w:type="spellStart"/>
-    <w:r>
-      <w:t>TSTool</w:t>
-    </w:r>
-    <w:proofErr w:type="spellEnd"/>
-    <w:r>
-      <w:t xml:space="preserve"> Documentation</w:t>
+    <w:r>
+      <w:t>TSTool Documentation</w:t>
     </w:r>
     <w:r>
       <w:tab/>
@@ -2442,7 +2433,7 @@
 
 <file path=word/numbering.xml><?xml version="1.0" encoding="utf-8"?>
 <w:numbering xmlns:wpc="http://schemas.microsoft.com/office/word/2010/wordprocessingCanvas" xmlns:mc="http://schemas.openxmlformats.org/markup-compatibility/2006" xmlns:o="urn:schemas-microsoft-com:office:office" xmlns:r="http://schemas.openxmlformats.org/officeDocument/2006/relationships" xmlns:m="http://schemas.openxmlformats.org/officeDocument/2006/math" xmlns:v="urn:schemas-microsoft-com:vml" xmlns:wp14="http://schemas.microsoft.com/office/word/2010/wordprocessingDrawing" xmlns:wp="http://schemas.openxmlformats.org/drawingml/2006/wordprocessingDrawing" xmlns:w10="urn:schemas-microsoft-com:office:word" xmlns:w="http://schemas.openxmlformats.org/wordprocessingml/2006/main" xmlns:w14="http://schemas.microsoft.com/office/word/2010/wordml" xmlns:w15="http://schemas.microsoft.com/office/word/2012/wordml" xmlns:wpg="http://schemas.microsoft.com/office/word/2010/wordprocessingGroup" xmlns:wpi="http://schemas.microsoft.com/office/word/2010/wordprocessingInk" xmlns:wne="http://schemas.microsoft.com/office/word/2006/wordml" xmlns:wps="http://schemas.microsoft.com/office/word/2010/wordprocessingShape" mc:Ignorable="w14 w15 wp14">
-  <w:abstractNum w:abstractNumId="0">
+  <w:abstractNum w:abstractNumId="0" w15:restartNumberingAfterBreak="0">
     <w:nsid w:val="32CB4584"/>
     <w:multiLevelType w:val="hybridMultilevel"/>
     <w:tmpl w:val="3AF2C12C"/>
@@ -2555,7 +2546,7 @@
       </w:rPr>
     </w:lvl>
   </w:abstractNum>
-  <w:abstractNum w:abstractNumId="1">
+  <w:abstractNum w:abstractNumId="1" w15:restartNumberingAfterBreak="0">
     <w:nsid w:val="4037441D"/>
     <w:multiLevelType w:val="hybridMultilevel"/>
     <w:tmpl w:val="98348CCE"/>
@@ -2668,7 +2659,7 @@
       </w:rPr>
     </w:lvl>
   </w:abstractNum>
-  <w:abstractNum w:abstractNumId="2">
+  <w:abstractNum w:abstractNumId="2" w15:restartNumberingAfterBreak="0">
     <w:nsid w:val="55C654B9"/>
     <w:multiLevelType w:val="hybridMultilevel"/>
     <w:tmpl w:val="F5B48742"/>
@@ -2808,7 +2799,7 @@
       </w:rPr>
     </w:lvl>
   </w:abstractNum>
-  <w:abstractNum w:abstractNumId="3">
+  <w:abstractNum w:abstractNumId="3" w15:restartNumberingAfterBreak="0">
     <w:nsid w:val="734A376F"/>
     <w:multiLevelType w:val="hybridMultilevel"/>
     <w:tmpl w:val="B678CBF2"/>
@@ -2948,7 +2939,7 @@
       </w:rPr>
     </w:lvl>
   </w:abstractNum>
-  <w:abstractNum w:abstractNumId="4">
+  <w:abstractNum w:abstractNumId="4" w15:restartNumberingAfterBreak="0">
     <w:nsid w:val="77DE4DCD"/>
     <w:multiLevelType w:val="hybridMultilevel"/>
     <w:tmpl w:val="CE88ABF2"/>

</xml_diff>